<commit_message>
Revised and added some GRASP principles
</commit_message>
<xml_diff>
--- a/GRASP and Design Patterns.docx
+++ b/GRASP and Design Patterns.docx
@@ -175,22 +175,313 @@
         <w:spacing w:after="0"/>
       </w:pPr>
       <w:r>
+        <w:rPr>
+          <w:b/>
+        </w:rPr>
+        <w:t>Problem:</w:t>
+      </w:r>
+      <w:r>
+        <w:t xml:space="preserve"> </w:t>
+      </w:r>
+      <w:r>
+        <w:t>In the tower defense game, who should be responsible for adding removing or notifying observers?</w:t>
+      </w:r>
+    </w:p>
+    <w:p>
+      <w:pPr>
+        <w:spacing w:after="0"/>
+      </w:pPr>
+    </w:p>
+    <w:p>
+      <w:pPr>
+        <w:spacing w:after="0"/>
+      </w:pPr>
+      <w:r>
+        <w:rPr>
+          <w:b/>
+        </w:rPr>
+        <w:t>Solution:</w:t>
+      </w:r>
+      <w:r>
+        <w:t xml:space="preserve"> Instead of directly implementing the</w:t>
+      </w:r>
+      <w:r>
+        <w:t xml:space="preserve"> add remove and notify observer methods in critter, a critter extends a separate subject class</w:t>
+      </w:r>
+      <w:r>
+        <w:t xml:space="preserve"> that includes the list of </w:t>
+      </w:r>
+      <w:proofErr w:type="spellStart"/>
+      <w:r>
+        <w:t>IO</w:t>
+      </w:r>
+      <w:r>
+        <w:t>bservers</w:t>
+      </w:r>
+      <w:proofErr w:type="spellEnd"/>
+      <w:r>
+        <w:t xml:space="preserve"> and all associated methods. This lowers the coupling between observers and critters and allows the potential for other classes to be observed by having them extend the Subject class. </w:t>
+      </w:r>
+    </w:p>
+    <w:p>
+      <w:pPr>
+        <w:spacing w:after="0"/>
+      </w:pPr>
+    </w:p>
+    <w:p>
+      <w:pPr>
+        <w:spacing w:after="0"/>
+      </w:pPr>
+      <w:r>
+        <w:t>(Diagram HIGHLY recommended</w:t>
+      </w:r>
+      <w:r>
+        <w:t>)</w:t>
+      </w:r>
+    </w:p>
+    <w:p>
+      <w:pPr>
+        <w:spacing w:after="0"/>
+      </w:pPr>
+    </w:p>
+    <w:p>
+      <w:pPr>
+        <w:spacing w:after="0"/>
+      </w:pPr>
+      <w:r>
+        <w:rPr>
+          <w:b/>
+          <w:u w:val="single"/>
+        </w:rPr>
+        <w:t>2</w:t>
+      </w:r>
+      <w:r>
+        <w:rPr>
+          <w:b/>
+          <w:u w:val="single"/>
+        </w:rPr>
+        <w:t>)  Principle Name:</w:t>
+      </w:r>
+      <w:r>
+        <w:t xml:space="preserve"> </w:t>
+      </w:r>
+      <w:r>
+        <w:t>Information Expert</w:t>
+      </w:r>
+    </w:p>
+    <w:p>
+      <w:pPr>
+        <w:spacing w:after="0"/>
+      </w:pPr>
+    </w:p>
+    <w:p>
+      <w:pPr>
+        <w:spacing w:after="0"/>
+      </w:pPr>
+      <w:commentRangeStart w:id="4"/>
+      <w:r>
+        <w:rPr>
+          <w:b/>
+        </w:rPr>
+        <w:t>Notes</w:t>
+      </w:r>
+      <w:commentRangeEnd w:id="4"/>
+      <w:r>
+        <w:rPr>
+          <w:rStyle w:val="CommentReference"/>
+          <w:b/>
+        </w:rPr>
+        <w:commentReference w:id="4"/>
+      </w:r>
+      <w:r>
+        <w:rPr>
+          <w:b/>
+        </w:rPr>
+        <w:t>:</w:t>
+      </w:r>
+      <w:r>
+        <w:t xml:space="preserve"> This principle is one that is used on multiple occasions throughout the coding process ho</w:t>
+      </w:r>
+    </w:p>
+    <w:p>
+      <w:pPr>
+        <w:spacing w:after="0"/>
+      </w:pPr>
+    </w:p>
+    <w:p>
+      <w:pPr>
+        <w:spacing w:after="0"/>
+      </w:pPr>
+      <w:commentRangeStart w:id="5"/>
+      <w:r>
+        <w:rPr>
+          <w:b/>
+        </w:rPr>
+        <w:t>Problem</w:t>
+      </w:r>
+      <w:commentRangeEnd w:id="5"/>
+      <w:r>
+        <w:rPr>
+          <w:rStyle w:val="CommentReference"/>
+          <w:b/>
+        </w:rPr>
+        <w:commentReference w:id="5"/>
+      </w:r>
+      <w:r>
+        <w:rPr>
+          <w:b/>
+        </w:rPr>
+        <w:t>:</w:t>
+      </w:r>
+      <w:r>
+        <w:t xml:space="preserve"> </w:t>
+      </w:r>
+      <w:r>
+        <w:t xml:space="preserve">In the Tower Defense Game which class should </w:t>
+      </w:r>
+      <w:r>
+        <w:t>be responsible for knowing the activity information of a tower or critter instance?</w:t>
+      </w:r>
+    </w:p>
+    <w:p>
+      <w:pPr>
+        <w:spacing w:after="0"/>
+      </w:pPr>
+    </w:p>
+    <w:p>
+      <w:pPr>
+        <w:spacing w:after="0"/>
+      </w:pPr>
+      <w:r>
+        <w:rPr>
+          <w:b/>
+        </w:rPr>
+        <w:t>Solution:</w:t>
+      </w:r>
+      <w:r>
+        <w:t xml:space="preserve"> </w:t>
+      </w:r>
+      <w:r>
+        <w:t xml:space="preserve">Towers and critters are the classes that are responsible for knowing their respective list of activities. The tower and critter instances are their own respective information experts. </w:t>
+      </w:r>
+      <w:commentRangeStart w:id="6"/>
+      <w:r>
+        <w:t>This results in low coupling creating potential for modularity.</w:t>
+      </w:r>
+      <w:commentRangeEnd w:id="6"/>
+      <w:r>
+        <w:rPr>
+          <w:rStyle w:val="CommentReference"/>
+        </w:rPr>
+        <w:commentReference w:id="6"/>
+      </w:r>
+    </w:p>
+    <w:p>
+      <w:pPr>
+        <w:spacing w:after="0"/>
+      </w:pPr>
+    </w:p>
+    <w:p>
+      <w:pPr>
+        <w:spacing w:after="0"/>
+      </w:pPr>
+      <w:r>
+        <w:t>(Optional Diagram)</w:t>
+      </w:r>
+    </w:p>
+    <w:p>
+      <w:pPr>
+        <w:spacing w:after="0"/>
+      </w:pPr>
+    </w:p>
+    <w:p>
+      <w:pPr>
+        <w:spacing w:after="0"/>
+      </w:pPr>
+    </w:p>
+    <w:p>
+      <w:pPr>
+        <w:spacing w:after="0"/>
+      </w:pPr>
+    </w:p>
+    <w:p>
+      <w:pPr>
+        <w:spacing w:after="0"/>
+      </w:pPr>
+    </w:p>
+    <w:p>
+      <w:pPr>
+        <w:spacing w:after="0"/>
+      </w:pPr>
+      <w:bookmarkStart w:id="7" w:name="_GoBack"/>
+      <w:bookmarkEnd w:id="7"/>
+    </w:p>
+    <w:p>
+      <w:pPr>
+        <w:spacing w:after="0"/>
+      </w:pPr>
+      <w:r>
+        <w:rPr>
+          <w:b/>
+          <w:u w:val="single"/>
+        </w:rPr>
+        <w:lastRenderedPageBreak/>
+        <w:t>3</w:t>
+      </w:r>
+      <w:r>
+        <w:rPr>
+          <w:b/>
+          <w:u w:val="single"/>
+        </w:rPr>
+        <w:t>)  Principle Name:</w:t>
+      </w:r>
+      <w:r>
+        <w:t xml:space="preserve"> </w:t>
+      </w:r>
+      <w:commentRangeStart w:id="8"/>
+      <w:r>
+        <w:t>High Cohesion</w:t>
+      </w:r>
+      <w:commentRangeEnd w:id="8"/>
+      <w:r>
+        <w:rPr>
+          <w:rStyle w:val="CommentReference"/>
+        </w:rPr>
+        <w:commentReference w:id="8"/>
+      </w:r>
+    </w:p>
+    <w:p>
+      <w:pPr>
+        <w:spacing w:after="0"/>
+      </w:pPr>
+    </w:p>
+    <w:p>
+      <w:pPr>
+        <w:spacing w:after="0"/>
+        <w:rPr>
+          <w:b/>
+        </w:rPr>
+      </w:pPr>
+      <w:r>
+        <w:rPr>
+          <w:b/>
+        </w:rPr>
         <w:t xml:space="preserve">Problem: </w:t>
       </w:r>
-      <w:r>
-        <w:t xml:space="preserve">Various direct dependencies between classes, resulting in high coupling. For example, the </w:t>
-      </w:r>
-    </w:p>
-    <w:p>
-      <w:pPr>
-        <w:spacing w:after="0"/>
-      </w:pPr>
-    </w:p>
-    <w:p>
-      <w:pPr>
-        <w:spacing w:after="0"/>
-      </w:pPr>
-      <w:r>
+    </w:p>
+    <w:p>
+      <w:pPr>
+        <w:spacing w:after="0"/>
+      </w:pPr>
+    </w:p>
+    <w:p>
+      <w:pPr>
+        <w:spacing w:after="0"/>
+      </w:pPr>
+      <w:r>
+        <w:rPr>
+          <w:b/>
+        </w:rPr>
         <w:t xml:space="preserve">Solution: </w:t>
       </w:r>
     </w:p>
@@ -216,12 +507,37 @@
       <w:pPr>
         <w:spacing w:after="0"/>
       </w:pPr>
+    </w:p>
+    <w:p>
+      <w:pPr>
+        <w:spacing w:after="0"/>
+      </w:pPr>
+    </w:p>
+    <w:p>
+      <w:pPr>
+        <w:spacing w:after="0"/>
+      </w:pPr>
+    </w:p>
+    <w:p>
+      <w:pPr>
+        <w:spacing w:after="0"/>
+      </w:pPr>
+    </w:p>
+    <w:p>
+      <w:pPr>
+        <w:spacing w:after="0"/>
+      </w:pPr>
+    </w:p>
+    <w:p>
+      <w:pPr>
+        <w:spacing w:after="0"/>
+      </w:pPr>
       <w:r>
         <w:rPr>
           <w:b/>
           <w:u w:val="single"/>
         </w:rPr>
-        <w:t>2</w:t>
+        <w:t>4</w:t>
       </w:r>
       <w:r>
         <w:rPr>
@@ -234,243 +550,72 @@
         <w:t xml:space="preserve"> </w:t>
       </w:r>
       <w:r>
-        <w:t>Information Expert</w:t>
-      </w:r>
-    </w:p>
-    <w:p>
-      <w:pPr>
-        <w:spacing w:after="0"/>
-      </w:pPr>
-    </w:p>
-    <w:p>
-      <w:pPr>
-        <w:spacing w:after="0"/>
-      </w:pPr>
-      <w:r>
-        <w:t xml:space="preserve">Problem: </w:t>
-      </w:r>
-    </w:p>
-    <w:p>
-      <w:pPr>
-        <w:spacing w:after="0"/>
-      </w:pPr>
-    </w:p>
-    <w:p>
-      <w:pPr>
-        <w:spacing w:after="0"/>
-      </w:pPr>
-      <w:r>
-        <w:t xml:space="preserve">Solution: </w:t>
-      </w:r>
-    </w:p>
-    <w:p>
-      <w:pPr>
-        <w:spacing w:after="0"/>
-      </w:pPr>
-    </w:p>
-    <w:p>
-      <w:pPr>
-        <w:spacing w:after="0"/>
-      </w:pPr>
-      <w:r>
-        <w:t>(Optional Diagram)</w:t>
-      </w:r>
-    </w:p>
-    <w:p>
-      <w:pPr>
-        <w:spacing w:after="0"/>
-      </w:pPr>
-    </w:p>
-    <w:p>
-      <w:pPr>
-        <w:spacing w:after="0"/>
-      </w:pPr>
-      <w:r>
-        <w:rPr>
-          <w:b/>
-          <w:u w:val="single"/>
-        </w:rPr>
-        <w:t>3</w:t>
-      </w:r>
-      <w:r>
-        <w:rPr>
-          <w:b/>
-          <w:u w:val="single"/>
-        </w:rPr>
-        <w:t>)  Principle Name:</w:t>
+        <w:t>Polymorphism</w:t>
+      </w:r>
+    </w:p>
+    <w:p>
+      <w:pPr>
+        <w:spacing w:after="0"/>
+      </w:pPr>
+    </w:p>
+    <w:p>
+      <w:pPr>
+        <w:spacing w:after="0"/>
+      </w:pPr>
+      <w:r>
+        <w:rPr>
+          <w:b/>
+        </w:rPr>
+        <w:t>Problem:</w:t>
       </w:r>
       <w:r>
         <w:t xml:space="preserve"> </w:t>
       </w:r>
-      <w:commentRangeStart w:id="4"/>
-      <w:r>
-        <w:t>High Cohesion</w:t>
-      </w:r>
-      <w:commentRangeEnd w:id="4"/>
+      <w:r>
+        <w:t>In the Tower Defense game how are critt</w:t>
+      </w:r>
+      <w:r>
+        <w:t>ers of identical attributes yet varying attribute values handled?</w:t>
+      </w:r>
+    </w:p>
+    <w:p>
+      <w:pPr>
+        <w:spacing w:after="0"/>
+      </w:pPr>
+    </w:p>
+    <w:p>
+      <w:pPr>
+        <w:spacing w:after="0"/>
+      </w:pPr>
+      <w:r>
+        <w:rPr>
+          <w:b/>
+        </w:rPr>
+        <w:t>Solution:</w:t>
+      </w:r>
+      <w:r>
+        <w:t xml:space="preserve"> The Tower Defense game will require the </w:t>
+      </w:r>
+      <w:commentRangeStart w:id="9"/>
+      <w:r>
+        <w:t>creation/use</w:t>
+      </w:r>
+      <w:commentRangeEnd w:id="9"/>
       <w:r>
         <w:rPr>
           <w:rStyle w:val="CommentReference"/>
         </w:rPr>
-        <w:commentReference w:id="4"/>
-      </w:r>
-    </w:p>
-    <w:p>
-      <w:pPr>
-        <w:spacing w:after="0"/>
-      </w:pPr>
-    </w:p>
-    <w:p>
-      <w:pPr>
-        <w:spacing w:after="0"/>
-      </w:pPr>
-      <w:r>
-        <w:t xml:space="preserve">Problem: </w:t>
-      </w:r>
-    </w:p>
-    <w:p>
-      <w:pPr>
-        <w:spacing w:after="0"/>
-      </w:pPr>
-    </w:p>
-    <w:p>
-      <w:pPr>
-        <w:spacing w:after="0"/>
-      </w:pPr>
-      <w:r>
-        <w:t xml:space="preserve">Solution: </w:t>
-      </w:r>
-    </w:p>
-    <w:p>
-      <w:pPr>
-        <w:spacing w:after="0"/>
-      </w:pPr>
-    </w:p>
-    <w:p>
-      <w:pPr>
-        <w:spacing w:after="0"/>
-      </w:pPr>
-      <w:r>
-        <w:t>(Optional Diagram)</w:t>
-      </w:r>
-    </w:p>
-    <w:p>
-      <w:pPr>
-        <w:spacing w:after="0"/>
-      </w:pPr>
-    </w:p>
-    <w:p>
-      <w:pPr>
-        <w:spacing w:after="0"/>
-      </w:pPr>
-    </w:p>
-    <w:p>
-      <w:pPr>
-        <w:spacing w:after="0"/>
-      </w:pPr>
-    </w:p>
-    <w:p>
-      <w:pPr>
-        <w:spacing w:after="0"/>
-      </w:pPr>
-    </w:p>
-    <w:p>
-      <w:pPr>
-        <w:spacing w:after="0"/>
-      </w:pPr>
-    </w:p>
-    <w:p>
-      <w:pPr>
-        <w:spacing w:after="0"/>
-      </w:pPr>
-    </w:p>
-    <w:p>
-      <w:pPr>
-        <w:spacing w:after="0"/>
-      </w:pPr>
-      <w:r>
-        <w:rPr>
-          <w:b/>
-          <w:u w:val="single"/>
-        </w:rPr>
-        <w:lastRenderedPageBreak/>
-        <w:t>4</w:t>
-      </w:r>
-      <w:r>
-        <w:rPr>
-          <w:b/>
-          <w:u w:val="single"/>
-        </w:rPr>
-        <w:t>)  Principle Name:</w:t>
-      </w:r>
-      <w:r>
-        <w:t xml:space="preserve"> </w:t>
-      </w:r>
-      <w:r>
-        <w:t>Polymorphism</w:t>
-      </w:r>
-    </w:p>
-    <w:p>
-      <w:pPr>
-        <w:spacing w:after="0"/>
-      </w:pPr>
-    </w:p>
-    <w:p>
-      <w:pPr>
-        <w:spacing w:after="0"/>
-      </w:pPr>
-      <w:r>
-        <w:rPr>
-          <w:b/>
-        </w:rPr>
-        <w:t>Problem:</w:t>
-      </w:r>
-      <w:r>
-        <w:t xml:space="preserve"> </w:t>
-      </w:r>
-      <w:r>
-        <w:t>In the Tower Defense game how are critt</w:t>
-      </w:r>
-      <w:r>
-        <w:t>ers of identical attributes yet varying attribute values handled?</w:t>
-      </w:r>
-    </w:p>
-    <w:p>
-      <w:pPr>
-        <w:spacing w:after="0"/>
-      </w:pPr>
-    </w:p>
-    <w:p>
-      <w:pPr>
-        <w:spacing w:after="0"/>
-      </w:pPr>
-      <w:r>
-        <w:rPr>
-          <w:b/>
-        </w:rPr>
-        <w:t>Solution:</w:t>
-      </w:r>
-      <w:r>
-        <w:t xml:space="preserve"> The Tower Defense game will require the </w:t>
-      </w:r>
-      <w:commentRangeStart w:id="5"/>
-      <w:r>
-        <w:t>creation/use</w:t>
-      </w:r>
-      <w:commentRangeEnd w:id="5"/>
-      <w:r>
-        <w:rPr>
-          <w:rStyle w:val="CommentReference"/>
-        </w:rPr>
-        <w:commentReference w:id="5"/>
+        <w:commentReference w:id="9"/>
       </w:r>
       <w:r>
         <w:t xml:space="preserve"> of multiple critter “types” and as such, it would impractical to reference critter “types” individually when the demand to reference every critter is required. In this situation the Polymorphism principle is extremely applicable and recommended. With the implementation of a critter “superclass”, every critter type does not need to be referenced individually </w:t>
       </w:r>
       <w:r>
-        <w:t>and furthermore the creation of additional critter types becomes significantly simplified has critter all critter types inherit attributes from the critter superclass. A beneficial side effect of applying this principle is the reduced coupling it produces within the critter hierarchy.</w:t>
-      </w:r>
-      <w:bookmarkStart w:id="6" w:name="_GoBack"/>
-      <w:bookmarkEnd w:id="6"/>
+        <w:t>and furthermore the creation of additional critter types becomes significantly simplified has critter all critter types inherit attributes from the critter superclass. A beneficial side effect of applying this principle is the reduced coupling it produces within the critter hierarchy</w:t>
+      </w:r>
+      <w:r>
+        <w:t xml:space="preserve"> as the individual critter types are very rarely if ever referenced instead of the critter superclass.</w:t>
+      </w:r>
     </w:p>
     <w:p>
       <w:pPr>
@@ -571,7 +716,7 @@
       </w:r>
     </w:p>
   </w:comment>
-  <w:comment w:id="4" w:author="Ege Aydede" w:date="2015-04-02T18:22:00Z" w:initials="EA">
+  <w:comment w:id="4" w:author="Ege Aydede" w:date="2015-04-02T19:47:00Z" w:initials="EA">
     <w:p>
       <w:pPr>
         <w:pStyle w:val="CommentText"/>
@@ -583,11 +728,59 @@
         <w:annotationRef/>
       </w:r>
       <w:r>
+        <w:t>Not sure if should have a note or not, just thought it would be nice to provide the reader with additional information on the topic.</w:t>
+      </w:r>
+    </w:p>
+  </w:comment>
+  <w:comment w:id="5" w:author="Ege Aydede" w:date="2015-04-02T19:49:00Z" w:initials="EA">
+    <w:p>
+      <w:pPr>
+        <w:pStyle w:val="CommentText"/>
+      </w:pPr>
+      <w:r>
+        <w:rPr>
+          <w:rStyle w:val="CommentReference"/>
+        </w:rPr>
+        <w:annotationRef/>
+      </w:r>
+      <w:r>
+        <w:t>May be too similar to sample information expert.</w:t>
+      </w:r>
+    </w:p>
+  </w:comment>
+  <w:comment w:id="6" w:author="Ege Aydede" w:date="2015-04-02T19:55:00Z" w:initials="EA">
+    <w:p>
+      <w:pPr>
+        <w:pStyle w:val="CommentText"/>
+      </w:pPr>
+      <w:r>
+        <w:rPr>
+          <w:rStyle w:val="CommentReference"/>
+        </w:rPr>
+        <w:annotationRef/>
+      </w:r>
+      <w:r>
+        <w:t>May be inaccurate, but it sounds cool.</w:t>
+      </w:r>
+    </w:p>
+  </w:comment>
+  <w:comment w:id="8" w:author="Ege Aydede" w:date="2015-04-02T18:22:00Z" w:initials="EA">
+    <w:p>
+      <w:pPr>
+        <w:pStyle w:val="CommentText"/>
+      </w:pPr>
+      <w:r>
+        <w:rPr>
+          <w:rStyle w:val="CommentReference"/>
+        </w:rPr>
+        <w:annotationRef/>
+      </w:r>
+      <w:r>
         <w:t>I’m not too sure about this principle as it seems to be the result of using other principles.</w:t>
       </w:r>
     </w:p>
   </w:comment>
-  <w:comment w:id="5" w:author="Ege Aydede" w:date="2015-04-02T18:31:00Z" w:initials="EA">
+  <w:comment w:id="9" w:author="Ege Aydede" w:date="2015-04-02T18:31:00Z" w:initials="EA">
     <w:p>
       <w:pPr>
         <w:pStyle w:val="CommentText"/>
@@ -612,6 +805,9 @@
   <w15:commentEx w15:paraId="72DB2501" w15:done="0"/>
   <w15:commentEx w15:paraId="5C2780F0" w15:done="0"/>
   <w15:commentEx w15:paraId="3BD04723" w15:done="0"/>
+  <w15:commentEx w15:paraId="5D95596F" w15:done="0"/>
+  <w15:commentEx w15:paraId="39897E10" w15:done="0"/>
+  <w15:commentEx w15:paraId="21FFE583" w15:done="0"/>
   <w15:commentEx w15:paraId="3BAF53E6" w15:done="0"/>
   <w15:commentEx w15:paraId="47CB3C2E" w15:done="0"/>
 </w15:commentsEx>

</xml_diff>

<commit_message>
4 billion commits again
</commit_message>
<xml_diff>
--- a/GRASP and Design Patterns.docx
+++ b/GRASP and Design Patterns.docx
@@ -209,18 +209,10 @@
         <w:t xml:space="preserve"> add remove and notify observer methods in critter, a critter extends a separate subject class</w:t>
       </w:r>
       <w:r>
-        <w:t xml:space="preserve"> that includes the list of </w:t>
-      </w:r>
-      <w:proofErr w:type="spellStart"/>
-      <w:r>
-        <w:t>IO</w:t>
-      </w:r>
-      <w:r>
-        <w:t>bservers</w:t>
-      </w:r>
-      <w:proofErr w:type="spellEnd"/>
-      <w:r>
-        <w:t xml:space="preserve"> and all associated methods. This lowers the coupling between observers and critters and allows the potential for other classes to be observed by having them extend the Subject class. </w:t>
+        <w:t xml:space="preserve"> that includes the list of IO</w:t>
+      </w:r>
+      <w:r>
+        <w:t xml:space="preserve">bservers and all associated methods. This lowers the coupling between observers and critters and allows the potential for other classes to be observed by having them extend the Subject class. </w:t>
       </w:r>
     </w:p>
     <w:p>
@@ -263,115 +255,112 @@
         <w:t>)  Principle Name:</w:t>
       </w:r>
       <w:r>
+        <w:t xml:space="preserve"> Information Expert</w:t>
+      </w:r>
+    </w:p>
+    <w:p>
+      <w:pPr>
+        <w:spacing w:after="0"/>
+      </w:pPr>
+    </w:p>
+    <w:p>
+      <w:pPr>
+        <w:spacing w:after="0"/>
+      </w:pPr>
+      <w:commentRangeStart w:id="4"/>
+      <w:r>
+        <w:rPr>
+          <w:b/>
+        </w:rPr>
+        <w:t>Notes</w:t>
+      </w:r>
+      <w:commentRangeEnd w:id="4"/>
+      <w:r>
+        <w:rPr>
+          <w:rStyle w:val="CommentReference"/>
+          <w:b/>
+        </w:rPr>
+        <w:commentReference w:id="4"/>
+      </w:r>
+      <w:r>
+        <w:rPr>
+          <w:b/>
+        </w:rPr>
+        <w:t>:</w:t>
+      </w:r>
+      <w:r>
+        <w:t xml:space="preserve"> This principle is one that is used on multiple occasions throughout the coding process ho</w:t>
+      </w:r>
+    </w:p>
+    <w:p>
+      <w:pPr>
+        <w:spacing w:after="0"/>
+      </w:pPr>
+    </w:p>
+    <w:p>
+      <w:pPr>
+        <w:spacing w:after="0"/>
+      </w:pPr>
+      <w:commentRangeStart w:id="5"/>
+      <w:r>
+        <w:rPr>
+          <w:b/>
+        </w:rPr>
+        <w:t>Problem</w:t>
+      </w:r>
+      <w:commentRangeEnd w:id="5"/>
+      <w:r>
+        <w:rPr>
+          <w:rStyle w:val="CommentReference"/>
+          <w:b/>
+        </w:rPr>
+        <w:commentReference w:id="5"/>
+      </w:r>
+      <w:r>
+        <w:rPr>
+          <w:b/>
+        </w:rPr>
+        <w:t>:</w:t>
+      </w:r>
+      <w:r>
         <w:t xml:space="preserve"> </w:t>
       </w:r>
       <w:r>
-        <w:t>Information Expert</w:t>
-      </w:r>
-    </w:p>
-    <w:p>
-      <w:pPr>
-        <w:spacing w:after="0"/>
-      </w:pPr>
-    </w:p>
-    <w:p>
-      <w:pPr>
-        <w:spacing w:after="0"/>
-      </w:pPr>
-      <w:commentRangeStart w:id="4"/>
-      <w:r>
-        <w:rPr>
-          <w:b/>
-        </w:rPr>
-        <w:t>Notes</w:t>
-      </w:r>
-      <w:commentRangeEnd w:id="4"/>
+        <w:t xml:space="preserve">In the Tower Defense Game which class should </w:t>
+      </w:r>
+      <w:r>
+        <w:t>be responsible for knowing the activity information of a tower or critter instance?</w:t>
+      </w:r>
+    </w:p>
+    <w:p>
+      <w:pPr>
+        <w:spacing w:after="0"/>
+      </w:pPr>
+    </w:p>
+    <w:p>
+      <w:pPr>
+        <w:spacing w:after="0"/>
+      </w:pPr>
+      <w:r>
+        <w:rPr>
+          <w:b/>
+        </w:rPr>
+        <w:t>Solution:</w:t>
+      </w:r>
+      <w:r>
+        <w:t xml:space="preserve"> </w:t>
+      </w:r>
+      <w:r>
+        <w:t xml:space="preserve">Towers and critters are the classes that are responsible for knowing their respective list of activities. The tower and critter instances are their own respective information experts. </w:t>
+      </w:r>
+      <w:commentRangeStart w:id="6"/>
+      <w:r>
+        <w:t>This results in low coupling creating potential for modularity.</w:t>
+      </w:r>
+      <w:commentRangeEnd w:id="6"/>
       <w:r>
         <w:rPr>
           <w:rStyle w:val="CommentReference"/>
-          <w:b/>
-        </w:rPr>
-        <w:commentReference w:id="4"/>
-      </w:r>
-      <w:r>
-        <w:rPr>
-          <w:b/>
-        </w:rPr>
-        <w:t>:</w:t>
-      </w:r>
-      <w:r>
-        <w:t xml:space="preserve"> This principle is one that is used on multiple occasions throughout the coding process ho</w:t>
-      </w:r>
-    </w:p>
-    <w:p>
-      <w:pPr>
-        <w:spacing w:after="0"/>
-      </w:pPr>
-    </w:p>
-    <w:p>
-      <w:pPr>
-        <w:spacing w:after="0"/>
-      </w:pPr>
-      <w:commentRangeStart w:id="5"/>
-      <w:r>
-        <w:rPr>
-          <w:b/>
-        </w:rPr>
-        <w:t>Problem</w:t>
-      </w:r>
-      <w:commentRangeEnd w:id="5"/>
-      <w:r>
-        <w:rPr>
-          <w:rStyle w:val="CommentReference"/>
-          <w:b/>
-        </w:rPr>
-        <w:commentReference w:id="5"/>
-      </w:r>
-      <w:r>
-        <w:rPr>
-          <w:b/>
-        </w:rPr>
-        <w:t>:</w:t>
-      </w:r>
-      <w:r>
-        <w:t xml:space="preserve"> </w:t>
-      </w:r>
-      <w:r>
-        <w:t xml:space="preserve">In the Tower Defense Game which class should </w:t>
-      </w:r>
-      <w:r>
-        <w:t>be responsible for knowing the activity information of a tower or critter instance?</w:t>
-      </w:r>
-    </w:p>
-    <w:p>
-      <w:pPr>
-        <w:spacing w:after="0"/>
-      </w:pPr>
-    </w:p>
-    <w:p>
-      <w:pPr>
-        <w:spacing w:after="0"/>
-      </w:pPr>
-      <w:r>
-        <w:rPr>
-          <w:b/>
-        </w:rPr>
-        <w:t>Solution:</w:t>
-      </w:r>
-      <w:r>
-        <w:t xml:space="preserve"> </w:t>
-      </w:r>
-      <w:r>
-        <w:t xml:space="preserve">Towers and critters are the classes that are responsible for knowing their respective list of activities. The tower and critter instances are their own respective information experts. </w:t>
-      </w:r>
-      <w:commentRangeStart w:id="6"/>
-      <w:r>
-        <w:t>This results in low coupling creating potential for modularity.</w:t>
-      </w:r>
-      <w:commentRangeEnd w:id="6"/>
-      <w:r>
-        <w:rPr>
-          <w:rStyle w:val="CommentReference"/>
         </w:rPr>
         <w:commentReference w:id="6"/>
       </w:r>
@@ -413,8 +402,6 @@
       <w:pPr>
         <w:spacing w:after="0"/>
       </w:pPr>
-      <w:bookmarkStart w:id="7" w:name="_GoBack"/>
-      <w:bookmarkEnd w:id="7"/>
     </w:p>
     <w:p>
       <w:pPr>
@@ -438,9 +425,144 @@
       <w:r>
         <w:t xml:space="preserve"> </w:t>
       </w:r>
+      <w:commentRangeStart w:id="7"/>
+      <w:r>
+        <w:t>High Cohesion</w:t>
+      </w:r>
+      <w:commentRangeEnd w:id="7"/>
+      <w:r>
+        <w:rPr>
+          <w:rStyle w:val="CommentReference"/>
+        </w:rPr>
+        <w:commentReference w:id="7"/>
+      </w:r>
+    </w:p>
+    <w:p>
+      <w:pPr>
+        <w:spacing w:after="0"/>
+      </w:pPr>
+    </w:p>
+    <w:p>
+      <w:pPr>
+        <w:spacing w:after="0"/>
+        <w:rPr>
+          <w:b/>
+        </w:rPr>
+      </w:pPr>
+      <w:r>
+        <w:rPr>
+          <w:b/>
+        </w:rPr>
+        <w:t xml:space="preserve">Problem: </w:t>
+      </w:r>
+    </w:p>
+    <w:p>
+      <w:pPr>
+        <w:spacing w:after="0"/>
+      </w:pPr>
+    </w:p>
+    <w:p>
+      <w:pPr>
+        <w:spacing w:after="0"/>
+      </w:pPr>
+      <w:r>
+        <w:rPr>
+          <w:b/>
+        </w:rPr>
+        <w:t xml:space="preserve">Solution: </w:t>
+      </w:r>
+    </w:p>
+    <w:p>
+      <w:pPr>
+        <w:spacing w:after="0"/>
+      </w:pPr>
+    </w:p>
+    <w:p>
+      <w:pPr>
+        <w:spacing w:after="0"/>
+      </w:pPr>
+      <w:r>
+        <w:t>(Optional Diagram)</w:t>
+      </w:r>
+    </w:p>
+    <w:p>
+      <w:pPr>
+        <w:spacing w:after="0"/>
+      </w:pPr>
+    </w:p>
+    <w:p>
+      <w:pPr>
+        <w:spacing w:after="0"/>
+      </w:pPr>
+    </w:p>
+    <w:p>
+      <w:pPr>
+        <w:spacing w:after="0"/>
+      </w:pPr>
+      <w:r>
+        <w:rPr>
+          <w:b/>
+          <w:u w:val="single"/>
+        </w:rPr>
+        <w:t>4</w:t>
+      </w:r>
+      <w:r>
+        <w:rPr>
+          <w:b/>
+          <w:u w:val="single"/>
+        </w:rPr>
+        <w:t>)  Principle Name:</w:t>
+      </w:r>
+      <w:r>
+        <w:t xml:space="preserve"> Polymorphism</w:t>
+      </w:r>
+    </w:p>
+    <w:p>
+      <w:pPr>
+        <w:spacing w:after="0"/>
+      </w:pPr>
+    </w:p>
+    <w:p>
+      <w:pPr>
+        <w:spacing w:after="0"/>
+      </w:pPr>
+      <w:r>
+        <w:rPr>
+          <w:b/>
+        </w:rPr>
+        <w:t>Problem:</w:t>
+      </w:r>
+      <w:r>
+        <w:t xml:space="preserve"> </w:t>
+      </w:r>
+      <w:r>
+        <w:t>In the Tower Defense game how are critt</w:t>
+      </w:r>
+      <w:r>
+        <w:t>ers of identical attributes yet varying attribute values handled?</w:t>
+      </w:r>
+    </w:p>
+    <w:p>
+      <w:pPr>
+        <w:spacing w:after="0"/>
+      </w:pPr>
+    </w:p>
+    <w:p>
+      <w:pPr>
+        <w:spacing w:after="0"/>
+      </w:pPr>
+      <w:r>
+        <w:rPr>
+          <w:b/>
+        </w:rPr>
+        <w:t>Solution:</w:t>
+      </w:r>
+      <w:r>
+        <w:t xml:space="preserve"> The Tower Defense game will require the </w:t>
+      </w:r>
       <w:commentRangeStart w:id="8"/>
       <w:r>
-        <w:t>High Cohesion</w:t>
+        <w:t>creation/use</w:t>
       </w:r>
       <w:commentRangeEnd w:id="8"/>
       <w:r>
@@ -449,40 +571,14 @@
         </w:rPr>
         <w:commentReference w:id="8"/>
       </w:r>
-    </w:p>
-    <w:p>
-      <w:pPr>
-        <w:spacing w:after="0"/>
-      </w:pPr>
-    </w:p>
-    <w:p>
-      <w:pPr>
-        <w:spacing w:after="0"/>
-        <w:rPr>
-          <w:b/>
-        </w:rPr>
-      </w:pPr>
-      <w:r>
-        <w:rPr>
-          <w:b/>
-        </w:rPr>
-        <w:t xml:space="preserve">Problem: </w:t>
-      </w:r>
-    </w:p>
-    <w:p>
-      <w:pPr>
-        <w:spacing w:after="0"/>
-      </w:pPr>
-    </w:p>
-    <w:p>
-      <w:pPr>
-        <w:spacing w:after="0"/>
-      </w:pPr>
-      <w:r>
-        <w:rPr>
-          <w:b/>
-        </w:rPr>
-        <w:t xml:space="preserve">Solution: </w:t>
+      <w:r>
+        <w:t xml:space="preserve"> of multiple critter “types” and as such, it would impractical to reference critter “types” individually when the demand to reference every critter is required. In this situation the Polymorphism principle is extremely applicable and recommended. With the implementation of a critter “superclass”, every critter type does not need to be referenced individually </w:t>
+      </w:r>
+      <w:r>
+        <w:t>and furthermore the creation of additional critter types becomes significantly simplified has critter all critter types inherit attributes from the critter superclass. A beneficial side effect of applying this principle is the reduced coupling it produces within the critter hierarchy</w:t>
+      </w:r>
+      <w:r>
+        <w:t xml:space="preserve"> as the individual critter types are very rarely if ever referenced instead of the critter superclass.</w:t>
       </w:r>
     </w:p>
     <w:p>
@@ -507,37 +603,12 @@
       <w:pPr>
         <w:spacing w:after="0"/>
       </w:pPr>
-    </w:p>
-    <w:p>
-      <w:pPr>
-        <w:spacing w:after="0"/>
-      </w:pPr>
-    </w:p>
-    <w:p>
-      <w:pPr>
-        <w:spacing w:after="0"/>
-      </w:pPr>
-    </w:p>
-    <w:p>
-      <w:pPr>
-        <w:spacing w:after="0"/>
-      </w:pPr>
-    </w:p>
-    <w:p>
-      <w:pPr>
-        <w:spacing w:after="0"/>
-      </w:pPr>
-    </w:p>
-    <w:p>
-      <w:pPr>
-        <w:spacing w:after="0"/>
-      </w:pPr>
       <w:r>
         <w:rPr>
           <w:b/>
           <w:u w:val="single"/>
         </w:rPr>
-        <w:t>4</w:t>
+        <w:t>5</w:t>
       </w:r>
       <w:r>
         <w:rPr>
@@ -550,7 +621,7 @@
         <w:t xml:space="preserve"> </w:t>
       </w:r>
       <w:r>
-        <w:t>Polymorphism</w:t>
+        <w:t>Creator</w:t>
       </w:r>
     </w:p>
     <w:p>
@@ -569,13 +640,19 @@
         <w:t>Problem:</w:t>
       </w:r>
       <w:r>
+        <w:rPr>
+          <w:b/>
+        </w:rPr>
         <w:t xml:space="preserve"> </w:t>
       </w:r>
       <w:r>
-        <w:t>In the Tower Defense game how are critt</w:t>
-      </w:r>
-      <w:r>
-        <w:t>ers of identical attributes yet varying attribute values handled?</w:t>
+        <w:t>In the tower defense game, who should be responsible for</w:t>
+      </w:r>
+      <w:r>
+        <w:t xml:space="preserve"> creating instances of the tower and critter class? </w:t>
+      </w:r>
+      <w:r>
+        <w:t xml:space="preserve"> </w:t>
       </w:r>
     </w:p>
     <w:p>
@@ -594,11 +671,14 @@
         <w:t>Solution:</w:t>
       </w:r>
       <w:r>
-        <w:t xml:space="preserve"> The Tower Defense game will require the </w:t>
+        <w:t xml:space="preserve"> </w:t>
+      </w:r>
+      <w:r>
+        <w:t xml:space="preserve"> A creator class, in the form of gameController, is responsible for the instantiation of all towers and critters. The gameController contains towers and critters and as such has the authority to instantiate them </w:t>
       </w:r>
       <w:commentRangeStart w:id="9"/>
       <w:r>
-        <w:t>creation/use</w:t>
+        <w:t>demonstrating an upwards dependency</w:t>
       </w:r>
       <w:commentRangeEnd w:id="9"/>
       <w:r>
@@ -608,13 +688,7 @@
         <w:commentReference w:id="9"/>
       </w:r>
       <w:r>
-        <w:t xml:space="preserve"> of multiple critter “types” and as such, it would impractical to reference critter “types” individually when the demand to reference every critter is required. In this situation the Polymorphism principle is extremely applicable and recommended. With the implementation of a critter “superclass”, every critter type does not need to be referenced individually </w:t>
-      </w:r>
-      <w:r>
-        <w:t>and furthermore the creation of additional critter types becomes significantly simplified has critter all critter types inherit attributes from the critter superclass. A beneficial side effect of applying this principle is the reduced coupling it produces within the critter hierarchy</w:t>
-      </w:r>
-      <w:r>
-        <w:t xml:space="preserve"> as the individual critter types are very rarely if ever referenced instead of the critter superclass.</w:t>
+        <w:t>.</w:t>
       </w:r>
     </w:p>
     <w:p>
@@ -634,6 +708,476 @@
       <w:pPr>
         <w:spacing w:after="0"/>
       </w:pPr>
+    </w:p>
+    <w:p>
+      <w:pPr>
+        <w:spacing w:after="0"/>
+      </w:pPr>
+    </w:p>
+    <w:p>
+      <w:pPr>
+        <w:spacing w:after="0"/>
+      </w:pPr>
+    </w:p>
+    <w:p>
+      <w:pPr>
+        <w:spacing w:after="0"/>
+      </w:pPr>
+    </w:p>
+    <w:p>
+      <w:pPr>
+        <w:spacing w:after="0"/>
+      </w:pPr>
+    </w:p>
+    <w:p>
+      <w:pPr>
+        <w:spacing w:after="0"/>
+      </w:pPr>
+    </w:p>
+    <w:p>
+      <w:pPr>
+        <w:spacing w:after="0"/>
+      </w:pPr>
+    </w:p>
+    <w:p>
+      <w:pPr>
+        <w:spacing w:after="0"/>
+      </w:pPr>
+    </w:p>
+    <w:p>
+      <w:pPr>
+        <w:spacing w:after="0"/>
+      </w:pPr>
+    </w:p>
+    <w:p>
+      <w:pPr>
+        <w:spacing w:after="0"/>
+      </w:pPr>
+      <w:r>
+        <w:rPr>
+          <w:b/>
+          <w:u w:val="single"/>
+        </w:rPr>
+        <w:lastRenderedPageBreak/>
+        <w:t>6</w:t>
+      </w:r>
+      <w:r>
+        <w:rPr>
+          <w:b/>
+          <w:u w:val="single"/>
+        </w:rPr>
+        <w:t>)  Principle Name:</w:t>
+      </w:r>
+      <w:r>
+        <w:t xml:space="preserve"> C</w:t>
+      </w:r>
+      <w:r>
+        <w:t>ontroller</w:t>
+      </w:r>
+    </w:p>
+    <w:p>
+      <w:pPr>
+        <w:spacing w:after="0"/>
+      </w:pPr>
+    </w:p>
+    <w:p>
+      <w:pPr>
+        <w:spacing w:after="0"/>
+      </w:pPr>
+      <w:r>
+        <w:rPr>
+          <w:b/>
+        </w:rPr>
+        <w:t>Problem:</w:t>
+      </w:r>
+      <w:r>
+        <w:rPr>
+          <w:b/>
+        </w:rPr>
+        <w:t xml:space="preserve"> </w:t>
+      </w:r>
+      <w:r>
+        <w:t xml:space="preserve">In the tower defense game, who should be responsible for </w:t>
+      </w:r>
+      <w:r>
+        <w:t>mouse and keyboard input events?</w:t>
+      </w:r>
+    </w:p>
+    <w:p>
+      <w:pPr>
+        <w:spacing w:after="0"/>
+      </w:pPr>
+    </w:p>
+    <w:p>
+      <w:pPr>
+        <w:spacing w:after="0"/>
+      </w:pPr>
+      <w:r>
+        <w:rPr>
+          <w:b/>
+        </w:rPr>
+        <w:t>Solution:</w:t>
+      </w:r>
+      <w:r>
+        <w:t xml:space="preserve"> </w:t>
+      </w:r>
+      <w:r>
+        <w:t>There is a dedicated class for handling all mouse related input events named MouseAndKeyboardHandler. This class is referenced and controlled by other classes like gameController, in the business logic layer, an</w:t>
+      </w:r>
+      <w:r>
+        <w:t>d consequently by</w:t>
+      </w:r>
+      <w:r>
+        <w:t xml:space="preserve"> GameApplicationFrame, in the presentation layer</w:t>
+      </w:r>
+      <w:r>
+        <w:t>. Allowing all input related events to be handled by a controller class has allowed the implementation of input related events in the presentation layer without any downward dependencies.</w:t>
+      </w:r>
+    </w:p>
+    <w:p>
+      <w:pPr>
+        <w:spacing w:after="0"/>
+      </w:pPr>
+    </w:p>
+    <w:p>
+      <w:pPr>
+        <w:spacing w:after="0"/>
+      </w:pPr>
+      <w:r>
+        <w:t>(Optional Diagram)</w:t>
+      </w:r>
+    </w:p>
+    <w:p>
+      <w:pPr>
+        <w:spacing w:after="0"/>
+      </w:pPr>
+    </w:p>
+    <w:p>
+      <w:pPr>
+        <w:spacing w:after="0"/>
+      </w:pPr>
+      <w:r>
+        <w:rPr>
+          <w:b/>
+          <w:sz w:val="28"/>
+          <w:szCs w:val="28"/>
+        </w:rPr>
+        <w:t>Patterns</w:t>
+      </w:r>
+    </w:p>
+    <w:p>
+      <w:pPr>
+        <w:spacing w:after="0"/>
+      </w:pPr>
+    </w:p>
+    <w:p>
+      <w:pPr>
+        <w:spacing w:after="0"/>
+        <w:rPr>
+          <w:b/>
+        </w:rPr>
+      </w:pPr>
+      <w:r>
+        <w:rPr>
+          <w:b/>
+        </w:rPr>
+        <w:t xml:space="preserve">1)  Pattern name: </w:t>
+      </w:r>
+      <w:r>
+        <w:t>Singleton</w:t>
+      </w:r>
+    </w:p>
+    <w:p>
+      <w:pPr>
+        <w:spacing w:after="0"/>
+        <w:rPr>
+          <w:b/>
+        </w:rPr>
+      </w:pPr>
+    </w:p>
+    <w:p>
+      <w:pPr>
+        <w:spacing w:after="0"/>
+      </w:pPr>
+      <w:r>
+        <w:rPr>
+          <w:b/>
+        </w:rPr>
+        <w:t>Problem:</w:t>
+      </w:r>
+      <w:r>
+        <w:rPr>
+          <w:b/>
+        </w:rPr>
+        <w:t xml:space="preserve"> </w:t>
+      </w:r>
+      <w:r>
+        <w:t>I</w:t>
+      </w:r>
+      <w:r>
+        <w:t>n</w:t>
+      </w:r>
+      <w:r>
+        <w:t xml:space="preserve"> the tower defense game who is responsible for </w:t>
+      </w:r>
+      <w:r>
+        <w:t>creating one and only one instance of the clock class while communicating and interacting with various other classes?</w:t>
+      </w:r>
+    </w:p>
+    <w:p>
+      <w:pPr>
+        <w:spacing w:after="0"/>
+        <w:rPr>
+          <w:b/>
+        </w:rPr>
+      </w:pPr>
+    </w:p>
+    <w:p>
+      <w:pPr>
+        <w:spacing w:after="0"/>
+      </w:pPr>
+      <w:r>
+        <w:rPr>
+          <w:b/>
+        </w:rPr>
+        <w:t>Solution:</w:t>
+      </w:r>
+      <w:r>
+        <w:t xml:space="preserve"> The clock class is the class responsible for instantiating itself and ensuring that there is only ever one instance of the class at all times.</w:t>
+      </w:r>
+    </w:p>
+    <w:p>
+      <w:pPr>
+        <w:spacing w:after="0"/>
+        <w:rPr>
+          <w:b/>
+        </w:rPr>
+      </w:pPr>
+    </w:p>
+    <w:p>
+      <w:pPr>
+        <w:spacing w:after="0"/>
+      </w:pPr>
+      <w:r>
+        <w:t>(Optional Diagram)</w:t>
+      </w:r>
+    </w:p>
+    <w:p>
+      <w:pPr>
+        <w:spacing w:after="0"/>
+      </w:pPr>
+    </w:p>
+    <w:p>
+      <w:pPr>
+        <w:spacing w:after="0"/>
+        <w:rPr>
+          <w:b/>
+        </w:rPr>
+      </w:pPr>
+      <w:r>
+        <w:rPr>
+          <w:b/>
+        </w:rPr>
+        <w:t>2</w:t>
+      </w:r>
+      <w:r>
+        <w:rPr>
+          <w:b/>
+        </w:rPr>
+        <w:t xml:space="preserve">)  Pattern name: </w:t>
+      </w:r>
+      <w:r>
+        <w:t>Observer</w:t>
+      </w:r>
+    </w:p>
+    <w:p>
+      <w:pPr>
+        <w:spacing w:after="0"/>
+        <w:rPr>
+          <w:b/>
+        </w:rPr>
+      </w:pPr>
+    </w:p>
+    <w:p>
+      <w:pPr>
+        <w:spacing w:after="0"/>
+      </w:pPr>
+      <w:r>
+        <w:rPr>
+          <w:b/>
+        </w:rPr>
+        <w:t>Problem:</w:t>
+      </w:r>
+      <w:r>
+        <w:rPr>
+          <w:b/>
+        </w:rPr>
+        <w:t xml:space="preserve"> </w:t>
+      </w:r>
+      <w:r>
+        <w:t>In the tower defense game who is responsible for allowing the gameController to be updated every time a change occurs in the critter class?</w:t>
+      </w:r>
+    </w:p>
+    <w:p>
+      <w:pPr>
+        <w:spacing w:after="0"/>
+        <w:rPr>
+          <w:b/>
+        </w:rPr>
+      </w:pPr>
+    </w:p>
+    <w:p>
+      <w:pPr>
+        <w:spacing w:after="0"/>
+      </w:pPr>
+      <w:r>
+        <w:rPr>
+          <w:b/>
+        </w:rPr>
+        <w:t>Solution:</w:t>
+      </w:r>
+      <w:r>
+        <w:t xml:space="preserve"> The implementation of the IObserver interface and the subject class allow the gameController to be informed every</w:t>
+      </w:r>
+      <w:r>
+        <w:t xml:space="preserve"> time a critter moves or becomes damaged. The critter class extends the subject class and the </w:t>
+      </w:r>
+      <w:r>
+        <w:t>gameControl</w:t>
+      </w:r>
+      <w:r>
+        <w:t>ler implements IObserever</w:t>
+      </w:r>
+      <w:bookmarkStart w:id="10" w:name="_GoBack"/>
+      <w:bookmarkEnd w:id="10"/>
+      <w:r>
+        <w:t xml:space="preserve"> thus acting as an observer for critters. </w:t>
+      </w:r>
+    </w:p>
+    <w:p>
+      <w:pPr>
+        <w:spacing w:after="0"/>
+        <w:rPr>
+          <w:b/>
+        </w:rPr>
+      </w:pPr>
+    </w:p>
+    <w:p>
+      <w:pPr>
+        <w:spacing w:after="0"/>
+      </w:pPr>
+      <w:r>
+        <w:t>(Optional Diagram)</w:t>
+      </w:r>
+    </w:p>
+    <w:p>
+      <w:pPr>
+        <w:spacing w:after="0"/>
+      </w:pPr>
+    </w:p>
+    <w:p>
+      <w:pPr>
+        <w:spacing w:after="0"/>
+      </w:pPr>
+      <w:r>
+        <w:rPr>
+          <w:b/>
+        </w:rPr>
+        <w:t>3</w:t>
+      </w:r>
+      <w:r>
+        <w:rPr>
+          <w:b/>
+        </w:rPr>
+        <w:t>)  Pattern name:</w:t>
+      </w:r>
+      <w:r>
+        <w:t xml:space="preserve"> Strategy</w:t>
+      </w:r>
+    </w:p>
+    <w:p>
+      <w:pPr>
+        <w:spacing w:after="0"/>
+        <w:rPr>
+          <w:b/>
+        </w:rPr>
+      </w:pPr>
+    </w:p>
+    <w:p>
+      <w:pPr>
+        <w:spacing w:after="0"/>
+      </w:pPr>
+      <w:r>
+        <w:rPr>
+          <w:b/>
+        </w:rPr>
+        <w:t>Problem:</w:t>
+      </w:r>
+      <w:r>
+        <w:t xml:space="preserve"> </w:t>
+      </w:r>
+      <w:r>
+        <w:t>In the tower defense game who is responsible for the various strategies that can be applied to the tower class resulting in a change in targeting patterns?</w:t>
+      </w:r>
+    </w:p>
+    <w:p>
+      <w:pPr>
+        <w:spacing w:after="0"/>
+        <w:rPr>
+          <w:b/>
+        </w:rPr>
+      </w:pPr>
+    </w:p>
+    <w:p>
+      <w:pPr>
+        <w:spacing w:after="0"/>
+      </w:pPr>
+      <w:r>
+        <w:rPr>
+          <w:b/>
+        </w:rPr>
+        <w:t>Solution:</w:t>
+      </w:r>
+      <w:r>
+        <w:rPr>
+          <w:b/>
+        </w:rPr>
+        <w:t xml:space="preserve"> </w:t>
+      </w:r>
+      <w:r>
+        <w:t xml:space="preserve">The </w:t>
+      </w:r>
+      <w:r>
+        <w:t xml:space="preserve">interface IStrategy is responsible for all strategies used by the tower. </w:t>
+      </w:r>
+      <w:r>
+        <w:t>The strategy classes themselves</w:t>
+      </w:r>
+      <w:r>
+        <w:t>, each with different targeting patterns</w:t>
+      </w:r>
+      <w:r>
+        <w:t>,</w:t>
+      </w:r>
+      <w:r>
+        <w:t xml:space="preserve"> implement the strategy interface. </w:t>
+      </w:r>
+    </w:p>
+    <w:p>
+      <w:pPr>
+        <w:spacing w:after="0"/>
+        <w:rPr>
+          <w:b/>
+        </w:rPr>
+      </w:pPr>
+    </w:p>
+    <w:p>
+      <w:pPr>
+        <w:spacing w:after="0"/>
+      </w:pPr>
+      <w:r>
+        <w:t>(Optional Diagram)</w:t>
+      </w:r>
     </w:p>
     <w:p>
       <w:pPr>
@@ -764,7 +1308,7 @@
       </w:r>
     </w:p>
   </w:comment>
-  <w:comment w:id="8" w:author="Ege Aydede" w:date="2015-04-02T18:22:00Z" w:initials="EA">
+  <w:comment w:id="7" w:author="Ege Aydede" w:date="2015-04-02T18:22:00Z" w:initials="EA">
     <w:p>
       <w:pPr>
         <w:pStyle w:val="CommentText"/>
@@ -780,7 +1324,7 @@
       </w:r>
     </w:p>
   </w:comment>
-  <w:comment w:id="9" w:author="Ege Aydede" w:date="2015-04-02T18:31:00Z" w:initials="EA">
+  <w:comment w:id="8" w:author="Ege Aydede" w:date="2015-04-02T18:31:00Z" w:initials="EA">
     <w:p>
       <w:pPr>
         <w:pStyle w:val="CommentText"/>
@@ -793,6 +1337,22 @@
       </w:r>
       <w:r>
         <w:t>Didn’t know which one to pick.</w:t>
+      </w:r>
+    </w:p>
+  </w:comment>
+  <w:comment w:id="9" w:author="Ege Aydede" w:date="2015-04-03T15:51:00Z" w:initials="EA">
+    <w:p>
+      <w:pPr>
+        <w:pStyle w:val="CommentText"/>
+      </w:pPr>
+      <w:r>
+        <w:rPr>
+          <w:rStyle w:val="CommentReference"/>
+        </w:rPr>
+        <w:annotationRef/>
+      </w:r>
+      <w:r>
+        <w:t>Not sure if this is true.</w:t>
       </w:r>
     </w:p>
   </w:comment>
@@ -810,6 +1370,7 @@
   <w15:commentEx w15:paraId="21FFE583" w15:done="0"/>
   <w15:commentEx w15:paraId="3BAF53E6" w15:done="0"/>
   <w15:commentEx w15:paraId="47CB3C2E" w15:done="0"/>
+  <w15:commentEx w15:paraId="03503FD2" w15:done="0"/>
 </w15:commentsEx>
 </file>
 
@@ -1175,6 +1736,95 @@
     </w:lvl>
   </w:abstractNum>
   <w:abstractNum w:abstractNumId="4">
+    <w:nsid w:val="578B2F27"/>
+    <w:multiLevelType w:val="hybridMultilevel"/>
+    <w:tmpl w:val="1D68A3C0"/>
+    <w:lvl w:ilvl="0" w:tplc="10090011">
+      <w:start w:val="1"/>
+      <w:numFmt w:val="decimal"/>
+      <w:lvlText w:val="%1)"/>
+      <w:lvlJc w:val="left"/>
+      <w:pPr>
+        <w:ind w:left="720" w:hanging="360"/>
+      </w:pPr>
+      <w:rPr>
+        <w:rFonts w:hint="default"/>
+      </w:rPr>
+    </w:lvl>
+    <w:lvl w:ilvl="1" w:tplc="10090019" w:tentative="1">
+      <w:start w:val="1"/>
+      <w:numFmt w:val="lowerLetter"/>
+      <w:lvlText w:val="%2."/>
+      <w:lvlJc w:val="left"/>
+      <w:pPr>
+        <w:ind w:left="1440" w:hanging="360"/>
+      </w:pPr>
+    </w:lvl>
+    <w:lvl w:ilvl="2" w:tplc="1009001B" w:tentative="1">
+      <w:start w:val="1"/>
+      <w:numFmt w:val="lowerRoman"/>
+      <w:lvlText w:val="%3."/>
+      <w:lvlJc w:val="right"/>
+      <w:pPr>
+        <w:ind w:left="2160" w:hanging="180"/>
+      </w:pPr>
+    </w:lvl>
+    <w:lvl w:ilvl="3" w:tplc="1009000F" w:tentative="1">
+      <w:start w:val="1"/>
+      <w:numFmt w:val="decimal"/>
+      <w:lvlText w:val="%4."/>
+      <w:lvlJc w:val="left"/>
+      <w:pPr>
+        <w:ind w:left="2880" w:hanging="360"/>
+      </w:pPr>
+    </w:lvl>
+    <w:lvl w:ilvl="4" w:tplc="10090019" w:tentative="1">
+      <w:start w:val="1"/>
+      <w:numFmt w:val="lowerLetter"/>
+      <w:lvlText w:val="%5."/>
+      <w:lvlJc w:val="left"/>
+      <w:pPr>
+        <w:ind w:left="3600" w:hanging="360"/>
+      </w:pPr>
+    </w:lvl>
+    <w:lvl w:ilvl="5" w:tplc="1009001B" w:tentative="1">
+      <w:start w:val="1"/>
+      <w:numFmt w:val="lowerRoman"/>
+      <w:lvlText w:val="%6."/>
+      <w:lvlJc w:val="right"/>
+      <w:pPr>
+        <w:ind w:left="4320" w:hanging="180"/>
+      </w:pPr>
+    </w:lvl>
+    <w:lvl w:ilvl="6" w:tplc="1009000F" w:tentative="1">
+      <w:start w:val="1"/>
+      <w:numFmt w:val="decimal"/>
+      <w:lvlText w:val="%7."/>
+      <w:lvlJc w:val="left"/>
+      <w:pPr>
+        <w:ind w:left="5040" w:hanging="360"/>
+      </w:pPr>
+    </w:lvl>
+    <w:lvl w:ilvl="7" w:tplc="10090019" w:tentative="1">
+      <w:start w:val="1"/>
+      <w:numFmt w:val="lowerLetter"/>
+      <w:lvlText w:val="%8."/>
+      <w:lvlJc w:val="left"/>
+      <w:pPr>
+        <w:ind w:left="5760" w:hanging="360"/>
+      </w:pPr>
+    </w:lvl>
+    <w:lvl w:ilvl="8" w:tplc="1009001B" w:tentative="1">
+      <w:start w:val="1"/>
+      <w:numFmt w:val="lowerRoman"/>
+      <w:lvlText w:val="%9."/>
+      <w:lvlJc w:val="right"/>
+      <w:pPr>
+        <w:ind w:left="6480" w:hanging="180"/>
+      </w:pPr>
+    </w:lvl>
+  </w:abstractNum>
+  <w:abstractNum w:abstractNumId="5">
     <w:nsid w:val="5A280419"/>
     <w:multiLevelType w:val="hybridMultilevel"/>
     <w:tmpl w:val="1C72C26A"/>
@@ -1264,7 +1914,96 @@
       </w:pPr>
     </w:lvl>
   </w:abstractNum>
-  <w:abstractNum w:abstractNumId="5">
+  <w:abstractNum w:abstractNumId="6">
+    <w:nsid w:val="618D2FA0"/>
+    <w:multiLevelType w:val="hybridMultilevel"/>
+    <w:tmpl w:val="CA8E2380"/>
+    <w:lvl w:ilvl="0" w:tplc="10090011">
+      <w:start w:val="1"/>
+      <w:numFmt w:val="decimal"/>
+      <w:lvlText w:val="%1)"/>
+      <w:lvlJc w:val="left"/>
+      <w:pPr>
+        <w:ind w:left="720" w:hanging="360"/>
+      </w:pPr>
+      <w:rPr>
+        <w:rFonts w:hint="default"/>
+      </w:rPr>
+    </w:lvl>
+    <w:lvl w:ilvl="1" w:tplc="10090019" w:tentative="1">
+      <w:start w:val="1"/>
+      <w:numFmt w:val="lowerLetter"/>
+      <w:lvlText w:val="%2."/>
+      <w:lvlJc w:val="left"/>
+      <w:pPr>
+        <w:ind w:left="1440" w:hanging="360"/>
+      </w:pPr>
+    </w:lvl>
+    <w:lvl w:ilvl="2" w:tplc="1009001B" w:tentative="1">
+      <w:start w:val="1"/>
+      <w:numFmt w:val="lowerRoman"/>
+      <w:lvlText w:val="%3."/>
+      <w:lvlJc w:val="right"/>
+      <w:pPr>
+        <w:ind w:left="2160" w:hanging="180"/>
+      </w:pPr>
+    </w:lvl>
+    <w:lvl w:ilvl="3" w:tplc="1009000F" w:tentative="1">
+      <w:start w:val="1"/>
+      <w:numFmt w:val="decimal"/>
+      <w:lvlText w:val="%4."/>
+      <w:lvlJc w:val="left"/>
+      <w:pPr>
+        <w:ind w:left="2880" w:hanging="360"/>
+      </w:pPr>
+    </w:lvl>
+    <w:lvl w:ilvl="4" w:tplc="10090019" w:tentative="1">
+      <w:start w:val="1"/>
+      <w:numFmt w:val="lowerLetter"/>
+      <w:lvlText w:val="%5."/>
+      <w:lvlJc w:val="left"/>
+      <w:pPr>
+        <w:ind w:left="3600" w:hanging="360"/>
+      </w:pPr>
+    </w:lvl>
+    <w:lvl w:ilvl="5" w:tplc="1009001B" w:tentative="1">
+      <w:start w:val="1"/>
+      <w:numFmt w:val="lowerRoman"/>
+      <w:lvlText w:val="%6."/>
+      <w:lvlJc w:val="right"/>
+      <w:pPr>
+        <w:ind w:left="4320" w:hanging="180"/>
+      </w:pPr>
+    </w:lvl>
+    <w:lvl w:ilvl="6" w:tplc="1009000F" w:tentative="1">
+      <w:start w:val="1"/>
+      <w:numFmt w:val="decimal"/>
+      <w:lvlText w:val="%7."/>
+      <w:lvlJc w:val="left"/>
+      <w:pPr>
+        <w:ind w:left="5040" w:hanging="360"/>
+      </w:pPr>
+    </w:lvl>
+    <w:lvl w:ilvl="7" w:tplc="10090019" w:tentative="1">
+      <w:start w:val="1"/>
+      <w:numFmt w:val="lowerLetter"/>
+      <w:lvlText w:val="%8."/>
+      <w:lvlJc w:val="left"/>
+      <w:pPr>
+        <w:ind w:left="5760" w:hanging="360"/>
+      </w:pPr>
+    </w:lvl>
+    <w:lvl w:ilvl="8" w:tplc="1009001B" w:tentative="1">
+      <w:start w:val="1"/>
+      <w:numFmt w:val="lowerRoman"/>
+      <w:lvlText w:val="%9."/>
+      <w:lvlJc w:val="right"/>
+      <w:pPr>
+        <w:ind w:left="6480" w:hanging="180"/>
+      </w:pPr>
+    </w:lvl>
+  </w:abstractNum>
+  <w:abstractNum w:abstractNumId="7">
     <w:nsid w:val="6F52774D"/>
     <w:multiLevelType w:val="hybridMultilevel"/>
     <w:tmpl w:val="63D8C87C"/>
@@ -1364,13 +2103,19 @@
     <w:abstractNumId w:val="0"/>
   </w:num>
   <w:num w:numId="4">
-    <w:abstractNumId w:val="5"/>
+    <w:abstractNumId w:val="7"/>
   </w:num>
   <w:num w:numId="5">
-    <w:abstractNumId w:val="4"/>
+    <w:abstractNumId w:val="5"/>
   </w:num>
   <w:num w:numId="6">
     <w:abstractNumId w:val="2"/>
+  </w:num>
+  <w:num w:numId="7">
+    <w:abstractNumId w:val="6"/>
+  </w:num>
+  <w:num w:numId="8">
+    <w:abstractNumId w:val="4"/>
   </w:num>
 </w:numbering>
 </file>

</xml_diff>